<commit_message>
Update Proposel_Documention/Table of Contents.docx
</commit_message>
<xml_diff>
--- a/Proposel_Documention/Table of Contents.docx
+++ b/Proposel_Documention/Table of Contents.docx
@@ -4,6 +4,15 @@
   <w:body>
     <w:sdt>
       <w:sdtPr>
+        <w:rPr>
+          <w:rFonts w:asciiTheme="minorHAnsi" w:eastAsiaTheme="minorHAnsi" w:hAnsiTheme="minorHAnsi" w:cstheme="minorBidi"/>
+          <w:b w:val="0"/>
+          <w:bCs w:val="0"/>
+          <w:color w:val="auto"/>
+          <w:sz w:val="24"/>
+          <w:szCs w:val="24"/>
+          <w:lang w:val="en-NZ"/>
+        </w:rPr>
         <w:id w:val="-732686928"/>
         <w:docPartObj>
           <w:docPartGallery w:val="Table of Contents"/>
@@ -12,12 +21,7 @@
       </w:sdtPr>
       <w:sdtEndPr>
         <w:rPr>
-          <w:rFonts w:asciiTheme="minorHAnsi" w:eastAsiaTheme="minorHAnsi" w:hAnsiTheme="minorHAnsi" w:cstheme="minorBidi"/>
           <w:noProof/>
-          <w:color w:val="auto"/>
-          <w:sz w:val="24"/>
-          <w:szCs w:val="24"/>
-          <w:lang w:val="en-NZ"/>
         </w:rPr>
       </w:sdtEndPr>
       <w:sdtContent>
@@ -443,10 +447,7 @@
     <w:p/>
     <w:p/>
     <w:p/>
-    <w:p>
-      <w:bookmarkStart w:id="0" w:name="_GoBack"/>
-      <w:bookmarkEnd w:id="0"/>
-    </w:p>
+    <w:p/>
     <w:p/>
     <w:p/>
     <w:p/>
@@ -487,25 +488,21 @@
       <w:pPr>
         <w:pStyle w:val="Heading1"/>
       </w:pPr>
-      <w:bookmarkStart w:id="1" w:name="_Toc528071481"/>
+      <w:bookmarkStart w:id="0" w:name="_Toc528071481"/>
       <w:r>
         <w:t>Introduction</w:t>
       </w:r>
-      <w:bookmarkEnd w:id="1"/>
+      <w:bookmarkEnd w:id="0"/>
     </w:p>
     <w:p>
-      <w:proofErr w:type="spellStart"/>
       <w:r>
         <w:t>Sdfsdfsdhfbjsdfbjahbf</w:t>
       </w:r>
-      <w:proofErr w:type="spellEnd"/>
     </w:p>
     <w:p>
-      <w:proofErr w:type="spellStart"/>
       <w:r>
         <w:t>Sgbfshgbsbgsjgbsjgksbgksjg</w:t>
       </w:r>
-      <w:proofErr w:type="spellEnd"/>
     </w:p>
     <w:p/>
     <w:p/>
@@ -514,47 +511,99 @@
       <w:pPr>
         <w:pStyle w:val="Heading1"/>
       </w:pPr>
-      <w:bookmarkStart w:id="2" w:name="_Toc528071482"/>
+      <w:bookmarkStart w:id="1" w:name="_Toc528071482"/>
       <w:r>
         <w:t>Test1</w:t>
       </w:r>
-      <w:bookmarkEnd w:id="2"/>
+      <w:bookmarkEnd w:id="1"/>
     </w:p>
     <w:p/>
     <w:p>
       <w:pPr>
         <w:pStyle w:val="Heading2"/>
       </w:pPr>
-      <w:bookmarkStart w:id="3" w:name="_Toc528071483"/>
+      <w:bookmarkStart w:id="2" w:name="_Toc528071483"/>
       <w:r>
         <w:t>Test1-1</w:t>
       </w:r>
-      <w:bookmarkEnd w:id="3"/>
+      <w:bookmarkEnd w:id="2"/>
     </w:p>
     <w:p/>
     <w:p>
       <w:pPr>
         <w:pStyle w:val="Heading1"/>
       </w:pPr>
-      <w:bookmarkStart w:id="4" w:name="_Toc528071484"/>
+      <w:bookmarkStart w:id="3" w:name="_Toc528071484"/>
       <w:r>
         <w:t>Test 3</w:t>
       </w:r>
-      <w:bookmarkEnd w:id="4"/>
+      <w:bookmarkEnd w:id="3"/>
     </w:p>
     <w:p>
-      <w:proofErr w:type="spellStart"/>
       <w:r>
         <w:t>Xzdz</w:t>
       </w:r>
-      <w:proofErr w:type="spellEnd"/>
     </w:p>
     <w:p>
-      <w:proofErr w:type="spellStart"/>
       <w:r>
-        <w:t>sddsdfds</w:t>
+        <w:t>S</w:t>
       </w:r>
-      <w:proofErr w:type="spellEnd"/>
+      <w:r>
+        <w:t>ddsdfds</w:t>
+      </w:r>
+    </w:p>
+    <w:p/>
+    <w:p>
+      <w:r>
+        <w:t>Jtihinsdf ds</w:t>
+      </w:r>
+    </w:p>
+    <w:p>
+      <w:r>
+        <w:t>Sd</w:t>
+      </w:r>
+    </w:p>
+    <w:p>
+      <w:r>
+        <w:t>Fsd</w:t>
+      </w:r>
+    </w:p>
+    <w:p>
+      <w:r>
+        <w:t>Fasfbasjbsda gsg</w:t>
+      </w:r>
+    </w:p>
+    <w:p>
+      <w:r>
+        <w:t>As</w:t>
+      </w:r>
+    </w:p>
+    <w:p>
+      <w:r>
+        <w:t>G</w:t>
+      </w:r>
+    </w:p>
+    <w:p>
+      <w:r>
+        <w:t>Ag</w:t>
+      </w:r>
+    </w:p>
+    <w:p>
+      <w:r>
+        <w:t>Afgafdjgbafdjgbdfajgbadf</w:t>
+      </w:r>
+    </w:p>
+    <w:p>
+      <w:r>
+        <w:t>Adfgnadfgbadnfg</w:t>
+      </w:r>
+    </w:p>
+    <w:p>
+      <w:r>
+        <w:t>dafgndafg</w:t>
+      </w:r>
+      <w:bookmarkStart w:id="4" w:name="_GoBack"/>
+      <w:bookmarkEnd w:id="4"/>
     </w:p>
     <w:sectPr>
       <w:pgSz w:w="11900" w:h="16840"/>
@@ -1985,7 +2034,7 @@
 </file>
 
 <file path=customXml/itemProps1.xml><?xml version="1.0" encoding="utf-8"?>
-<ds:datastoreItem xmlns:ds="http://schemas.openxmlformats.org/officeDocument/2006/customXml" ds:itemID="{D42B19B8-56C1-0945-9735-B53B02C0F80A}">
+<ds:datastoreItem xmlns:ds="http://schemas.openxmlformats.org/officeDocument/2006/customXml" ds:itemID="{F984E051-775D-7E4B-8E54-F8C6B5CC2C2B}">
   <ds:schemaRefs>
     <ds:schemaRef ds:uri="http://schemas.openxmlformats.org/officeDocument/2006/bibliography"/>
   </ds:schemaRefs>

</xml_diff>

<commit_message>
Revert "Update Proposel_Documention/Table of Contents.docx"
This reverts commit 9bbe3bf71b14bc7098580e7fefce28af273969ae.
</commit_message>
<xml_diff>
--- a/Proposel_Documention/Table of Contents.docx
+++ b/Proposel_Documention/Table of Contents.docx
@@ -4,15 +4,6 @@
   <w:body>
     <w:sdt>
       <w:sdtPr>
-        <w:rPr>
-          <w:rFonts w:asciiTheme="minorHAnsi" w:eastAsiaTheme="minorHAnsi" w:hAnsiTheme="minorHAnsi" w:cstheme="minorBidi"/>
-          <w:b w:val="0"/>
-          <w:bCs w:val="0"/>
-          <w:color w:val="auto"/>
-          <w:sz w:val="24"/>
-          <w:szCs w:val="24"/>
-          <w:lang w:val="en-NZ"/>
-        </w:rPr>
         <w:id w:val="-732686928"/>
         <w:docPartObj>
           <w:docPartGallery w:val="Table of Contents"/>
@@ -21,7 +12,12 @@
       </w:sdtPr>
       <w:sdtEndPr>
         <w:rPr>
+          <w:rFonts w:asciiTheme="minorHAnsi" w:eastAsiaTheme="minorHAnsi" w:hAnsiTheme="minorHAnsi" w:cstheme="minorBidi"/>
           <w:noProof/>
+          <w:color w:val="auto"/>
+          <w:sz w:val="24"/>
+          <w:szCs w:val="24"/>
+          <w:lang w:val="en-NZ"/>
         </w:rPr>
       </w:sdtEndPr>
       <w:sdtContent>
@@ -447,7 +443,10 @@
     <w:p/>
     <w:p/>
     <w:p/>
-    <w:p/>
+    <w:p>
+      <w:bookmarkStart w:id="0" w:name="_GoBack"/>
+      <w:bookmarkEnd w:id="0"/>
+    </w:p>
     <w:p/>
     <w:p/>
     <w:p/>
@@ -488,21 +487,25 @@
       <w:pPr>
         <w:pStyle w:val="Heading1"/>
       </w:pPr>
-      <w:bookmarkStart w:id="0" w:name="_Toc528071481"/>
+      <w:bookmarkStart w:id="1" w:name="_Toc528071481"/>
       <w:r>
         <w:t>Introduction</w:t>
       </w:r>
-      <w:bookmarkEnd w:id="0"/>
+      <w:bookmarkEnd w:id="1"/>
     </w:p>
     <w:p>
+      <w:proofErr w:type="spellStart"/>
       <w:r>
         <w:t>Sdfsdfsdhfbjsdfbjahbf</w:t>
       </w:r>
+      <w:proofErr w:type="spellEnd"/>
     </w:p>
     <w:p>
+      <w:proofErr w:type="spellStart"/>
       <w:r>
         <w:t>Sgbfshgbsbgsjgbsjgksbgksjg</w:t>
       </w:r>
+      <w:proofErr w:type="spellEnd"/>
     </w:p>
     <w:p/>
     <w:p/>
@@ -511,99 +514,47 @@
       <w:pPr>
         <w:pStyle w:val="Heading1"/>
       </w:pPr>
-      <w:bookmarkStart w:id="1" w:name="_Toc528071482"/>
+      <w:bookmarkStart w:id="2" w:name="_Toc528071482"/>
       <w:r>
         <w:t>Test1</w:t>
       </w:r>
-      <w:bookmarkEnd w:id="1"/>
+      <w:bookmarkEnd w:id="2"/>
     </w:p>
     <w:p/>
     <w:p>
       <w:pPr>
         <w:pStyle w:val="Heading2"/>
       </w:pPr>
-      <w:bookmarkStart w:id="2" w:name="_Toc528071483"/>
+      <w:bookmarkStart w:id="3" w:name="_Toc528071483"/>
       <w:r>
         <w:t>Test1-1</w:t>
       </w:r>
-      <w:bookmarkEnd w:id="2"/>
+      <w:bookmarkEnd w:id="3"/>
     </w:p>
     <w:p/>
     <w:p>
       <w:pPr>
         <w:pStyle w:val="Heading1"/>
       </w:pPr>
-      <w:bookmarkStart w:id="3" w:name="_Toc528071484"/>
+      <w:bookmarkStart w:id="4" w:name="_Toc528071484"/>
       <w:r>
         <w:t>Test 3</w:t>
       </w:r>
-      <w:bookmarkEnd w:id="3"/>
+      <w:bookmarkEnd w:id="4"/>
     </w:p>
     <w:p>
+      <w:proofErr w:type="spellStart"/>
       <w:r>
         <w:t>Xzdz</w:t>
       </w:r>
+      <w:proofErr w:type="spellEnd"/>
     </w:p>
     <w:p>
+      <w:proofErr w:type="spellStart"/>
       <w:r>
-        <w:t>S</w:t>
+        <w:t>sddsdfds</w:t>
       </w:r>
-      <w:r>
-        <w:t>ddsdfds</w:t>
-      </w:r>
-    </w:p>
-    <w:p/>
-    <w:p>
-      <w:r>
-        <w:t>Jtihinsdf ds</w:t>
-      </w:r>
-    </w:p>
-    <w:p>
-      <w:r>
-        <w:t>Sd</w:t>
-      </w:r>
-    </w:p>
-    <w:p>
-      <w:r>
-        <w:t>Fsd</w:t>
-      </w:r>
-    </w:p>
-    <w:p>
-      <w:r>
-        <w:t>Fasfbasjbsda gsg</w:t>
-      </w:r>
-    </w:p>
-    <w:p>
-      <w:r>
-        <w:t>As</w:t>
-      </w:r>
-    </w:p>
-    <w:p>
-      <w:r>
-        <w:t>G</w:t>
-      </w:r>
-    </w:p>
-    <w:p>
-      <w:r>
-        <w:t>Ag</w:t>
-      </w:r>
-    </w:p>
-    <w:p>
-      <w:r>
-        <w:t>Afgafdjgbafdjgbdfajgbadf</w:t>
-      </w:r>
-    </w:p>
-    <w:p>
-      <w:r>
-        <w:t>Adfgnadfgbadnfg</w:t>
-      </w:r>
-    </w:p>
-    <w:p>
-      <w:r>
-        <w:t>dafgndafg</w:t>
-      </w:r>
-      <w:bookmarkStart w:id="4" w:name="_GoBack"/>
-      <w:bookmarkEnd w:id="4"/>
+      <w:proofErr w:type="spellEnd"/>
     </w:p>
     <w:sectPr>
       <w:pgSz w:w="11900" w:h="16840"/>
@@ -2034,7 +1985,7 @@
 </file>
 
 <file path=customXml/itemProps1.xml><?xml version="1.0" encoding="utf-8"?>
-<ds:datastoreItem xmlns:ds="http://schemas.openxmlformats.org/officeDocument/2006/customXml" ds:itemID="{F984E051-775D-7E4B-8E54-F8C6B5CC2C2B}">
+<ds:datastoreItem xmlns:ds="http://schemas.openxmlformats.org/officeDocument/2006/customXml" ds:itemID="{D42B19B8-56C1-0945-9735-B53B02C0F80A}">
   <ds:schemaRefs>
     <ds:schemaRef ds:uri="http://schemas.openxmlformats.org/officeDocument/2006/bibliography"/>
   </ds:schemaRefs>

</xml_diff>